<commit_message>
finish answers to reviewer
</commit_message>
<xml_diff>
--- a/doc/paper/LGAD_May2017/Reviewer_responses_Round2.docx
+++ b/doc/paper/LGAD_May2017/Reviewer_responses_Round2.docx
@@ -339,18 +339,33 @@
     <w:p>
       <w:pPr>
         <w:rPr>
+          <w:rFonts w:ascii="Arial" w:eastAsia="Times New Roman" w:hAnsi="Arial" w:cs="Arial"/>
+          <w:color w:val="0000FF"/>
+        </w:rPr>
+      </w:pPr>
+      <w:r>
+        <w:rPr>
+          <w:rFonts w:ascii="Arial" w:eastAsia="Times New Roman" w:hAnsi="Arial" w:cs="Arial"/>
+          <w:color w:val="0000FF"/>
+        </w:rPr>
+        <w:t xml:space="preserve">Yes, there are two contributing effects. The first is the different capacitance as you said. The second is due to the fact that the two sensors are read out by different boards, and can have a bit different S/N. </w:t>
+      </w:r>
+    </w:p>
+    <w:p>
+      <w:pPr>
+        <w:rPr>
+          <w:rFonts w:ascii="Arial" w:eastAsia="Times New Roman" w:hAnsi="Arial" w:cs="Times New Roman"/>
+        </w:rPr>
+      </w:pPr>
+    </w:p>
+    <w:p>
+      <w:pPr>
+        <w:rPr>
           <w:rFonts w:ascii="Arial" w:eastAsia="Times New Roman" w:hAnsi="Arial" w:cs="Times New Roman"/>
         </w:rPr>
       </w:pPr>
       <w:bookmarkStart w:id="1" w:name="_GoBack"/>
       <w:bookmarkEnd w:id="1"/>
-    </w:p>
-    <w:p>
-      <w:pPr>
-        <w:rPr>
-          <w:rFonts w:ascii="Arial" w:eastAsia="Times New Roman" w:hAnsi="Arial" w:cs="Times New Roman"/>
-        </w:rPr>
-      </w:pPr>
     </w:p>
     <w:p>
       <w:pPr>
@@ -1520,7 +1535,7 @@
   <a:extraClrSchemeLst/>
   <a:extLst>
     <a:ext uri="{05A4C25C-085E-4340-85A3-A5531E510DB2}">
-      <thm15:themeFamily xmlns:thm15="http://schemas.microsoft.com/office/thememl/2012/main" xmlns="" name="Office Theme" id="{62F939B6-93AF-4DB8-9C6B-D6C7DFDC589F}" vid="{4A3C46E8-61CC-4603-A589-7422A47A8E4A}"/>
+      <thm15:themeFamily xmlns="" xmlns:thm15="http://schemas.microsoft.com/office/thememl/2012/main" name="Office Theme" id="{62F939B6-93AF-4DB8-9C6B-D6C7DFDC589F}" vid="{4A3C46E8-61CC-4603-A589-7422A47A8E4A}"/>
     </a:ext>
   </a:extLst>
 </a:theme>

</xml_diff>